<commit_message>
addded models with RI + better formatting of quarto doc
</commit_message>
<xml_diff>
--- a/Code.docx
+++ b/Code.docx
@@ -2828,7 +2828,7 @@
       </w:r>
     </w:p>
     <w:bookmarkEnd w:id="22"/>
-    <w:bookmarkStart w:id="27" w:name="regression"/>
+    <w:bookmarkStart w:id="47" w:name="regression"/>
     <w:p>
       <w:pPr>
         <w:pStyle w:val="Heading2"/>
@@ -2887,13 +2887,31 @@
         <w:t xml:space="preserve">.</w:t>
       </w:r>
     </w:p>
-    <w:bookmarkStart w:id="24" w:name="supplementary-table-s7"/>
+    <w:bookmarkStart w:id="34" w:name="supplementary-table-s7"/>
     <w:p>
       <w:pPr>
         <w:pStyle w:val="Heading3"/>
       </w:pPr>
       <w:r>
         <w:t xml:space="preserve">Supplementary Table S7</w:t>
+      </w:r>
+    </w:p>
+    <w:bookmarkStart w:id="28" w:name="non-availability-of-trial-results"/>
+    <w:p>
+      <w:pPr>
+        <w:pStyle w:val="Heading4"/>
+      </w:pPr>
+      <w:r>
+        <w:t xml:space="preserve">Non-availability of trial results</w:t>
+      </w:r>
+    </w:p>
+    <w:bookmarkStart w:id="26" w:name="fit-level-model"/>
+    <w:p>
+      <w:pPr>
+        <w:pStyle w:val="Heading5"/>
+      </w:pPr>
+      <w:r>
+        <w:t xml:space="preserve">Fit level model</w:t>
       </w:r>
     </w:p>
     <w:p>
@@ -2902,18 +2920,6 @@
       </w:pPr>
       <w:r>
         <w:rPr>
-          <w:rStyle w:val="CommentTok"/>
-        </w:rPr>
-        <w:t xml:space="preserve"># Non-availability of trial results -------------</w:t>
-      </w:r>
-      <w:r>
-        <w:br/>
-      </w:r>
-      <w:r>
-        <w:br/>
-      </w:r>
-      <w:r>
-        <w:rPr>
           <w:rStyle w:val="NormalTok"/>
         </w:rPr>
         <w:t xml:space="preserve">model.s7 </w:t>
@@ -3336,6 +3342,15 @@
           <w:rStyle w:val="VerbatimChar"/>
         </w:rPr>
         <w:t xml:space="preserve">Number of Fisher Scoring iterations: 5</w:t>
+      </w:r>
+    </w:p>
+    <w:bookmarkStart w:id="24" w:name="calculate-naive-ses"/>
+    <w:p>
+      <w:pPr>
+        <w:pStyle w:val="Heading6"/>
+      </w:pPr>
+      <w:r>
+        <w:t xml:space="preserve">Calculate Naive SEs</w:t>
       </w:r>
     </w:p>
     <w:p>
@@ -4069,6 +4084,16 @@
         </w:tc>
       </w:tr>
     </w:tbl>
+    <w:bookmarkEnd w:id="24"/>
+    <w:bookmarkStart w:id="25" w:name="calculate-robust-ses"/>
+    <w:p>
+      <w:pPr>
+        <w:pStyle w:val="Heading6"/>
+      </w:pPr>
+      <w:r>
+        <w:t xml:space="preserve">Calculate Robust SEs</w:t>
+      </w:r>
+    </w:p>
     <w:p>
       <w:pPr>
         <w:pStyle w:val="SourceCode"/>
@@ -5037,6 +5062,17 @@
         </w:tc>
       </w:tr>
     </w:tbl>
+    <w:bookmarkEnd w:id="25"/>
+    <w:bookmarkEnd w:id="26"/>
+    <w:bookmarkStart w:id="27" w:name="X4d175d11ee22bcf60187bbb422e79ed6cf8c0a9"/>
+    <w:p>
+      <w:pPr>
+        <w:pStyle w:val="Heading5"/>
+      </w:pPr>
+      <w:r>
+        <w:t xml:space="preserve">Fit multilevel model with random intercept</w:t>
+      </w:r>
+    </w:p>
     <w:p>
       <w:pPr>
         <w:pStyle w:val="SourceCode"/>
@@ -6279,285 +6315,24 @@
         </w:tc>
       </w:tr>
     </w:tbl>
+    <w:bookmarkEnd w:id="27"/>
+    <w:bookmarkEnd w:id="28"/>
+    <w:bookmarkStart w:id="33" w:name="discontinued-due-to-poor-recruitment"/>
     <w:p>
       <w:pPr>
-        <w:pStyle w:val="SourceCode"/>
+        <w:pStyle w:val="Heading4"/>
       </w:pPr>
       <w:r>
-        <w:rPr>
-          <w:rStyle w:val="CommentTok"/>
-        </w:rPr>
-        <w:t xml:space="preserve"># Discontinued due to poor recruitment ----------------</w:t>
-      </w:r>
-      <w:r>
-        <w:br/>
-      </w:r>
-      <w:r>
-        <w:br/>
-      </w:r>
-      <w:r>
-        <w:rPr>
-          <w:rStyle w:val="NormalTok"/>
-        </w:rPr>
-        <w:t xml:space="preserve">model.s7.b </w:t>
-      </w:r>
-      <w:r>
-        <w:rPr>
-          <w:rStyle w:val="OtherTok"/>
-        </w:rPr>
-        <w:t xml:space="preserve">&lt;-</w:t>
-      </w:r>
-      <w:r>
-        <w:rPr>
-          <w:rStyle w:val="NormalTok"/>
-        </w:rPr>
-        <w:t xml:space="preserve"> </w:t>
-      </w:r>
-      <w:r>
-        <w:rPr>
-          <w:rStyle w:val="FunctionTok"/>
-        </w:rPr>
-        <w:t xml:space="preserve">glm</w:t>
-      </w:r>
-      <w:r>
-        <w:rPr>
-          <w:rStyle w:val="NormalTok"/>
-        </w:rPr>
-        <w:t xml:space="preserve">(disco_poor_recr </w:t>
-      </w:r>
-      <w:r>
-        <w:rPr>
-          <w:rStyle w:val="SpecialCharTok"/>
-        </w:rPr>
-        <w:t xml:space="preserve">~</w:t>
-      </w:r>
-      <w:r>
-        <w:rPr>
-          <w:rStyle w:val="NormalTok"/>
-        </w:rPr>
-        <w:t xml:space="preserve"> ASPIREprop_10 </w:t>
-      </w:r>
-      <w:r>
-        <w:rPr>
-          <w:rStyle w:val="SpecialCharTok"/>
-        </w:rPr>
-        <w:t xml:space="preserve">+</w:t>
-      </w:r>
-      <w:r>
-        <w:rPr>
-          <w:rStyle w:val="NormalTok"/>
-        </w:rPr>
-        <w:t xml:space="preserve"> samplesize_100 </w:t>
-      </w:r>
-      <w:r>
-        <w:rPr>
-          <w:rStyle w:val="SpecialCharTok"/>
-        </w:rPr>
-        <w:t xml:space="preserve">+</w:t>
-      </w:r>
-      <w:r>
-        <w:rPr>
-          <w:rStyle w:val="NormalTok"/>
-        </w:rPr>
-        <w:t xml:space="preserve"> Placebo_yes </w:t>
-      </w:r>
-      <w:r>
-        <w:rPr>
-          <w:rStyle w:val="SpecialCharTok"/>
-        </w:rPr>
-        <w:t xml:space="preserve">+</w:t>
-      </w:r>
-      <w:r>
-        <w:rPr>
-          <w:rStyle w:val="NormalTok"/>
-        </w:rPr>
-        <w:t xml:space="preserve"> </w:t>
-      </w:r>
-      <w:r>
-        <w:br/>
-      </w:r>
-      <w:r>
-        <w:rPr>
-          <w:rStyle w:val="NormalTok"/>
-        </w:rPr>
-        <w:t xml:space="preserve">             singlecenter </w:t>
-      </w:r>
-      <w:r>
-        <w:rPr>
-          <w:rStyle w:val="SpecialCharTok"/>
-        </w:rPr>
-        <w:t xml:space="preserve">+</w:t>
-      </w:r>
-      <w:r>
-        <w:rPr>
-          <w:rStyle w:val="NormalTok"/>
-        </w:rPr>
-        <w:t xml:space="preserve"> Recruitpredict </w:t>
-      </w:r>
-      <w:r>
-        <w:rPr>
-          <w:rStyle w:val="SpecialCharTok"/>
-        </w:rPr>
-        <w:t xml:space="preserve">+</w:t>
-      </w:r>
-      <w:r>
-        <w:rPr>
-          <w:rStyle w:val="NormalTok"/>
-        </w:rPr>
-        <w:t xml:space="preserve"> Industry </w:t>
-      </w:r>
-      <w:r>
-        <w:rPr>
-          <w:rStyle w:val="SpecialCharTok"/>
-        </w:rPr>
-        <w:t xml:space="preserve">+</w:t>
-      </w:r>
-      <w:r>
-        <w:rPr>
-          <w:rStyle w:val="NormalTok"/>
-        </w:rPr>
-        <w:t xml:space="preserve"> ECapproval_2016,</w:t>
-      </w:r>
-      <w:r>
-        <w:br/>
-      </w:r>
-      <w:r>
-        <w:rPr>
-          <w:rStyle w:val="NormalTok"/>
-        </w:rPr>
-        <w:t xml:space="preserve">             </w:t>
-      </w:r>
-      <w:r>
-        <w:rPr>
-          <w:rStyle w:val="AttributeTok"/>
-        </w:rPr>
-        <w:t xml:space="preserve">family =</w:t>
-      </w:r>
-      <w:r>
-        <w:rPr>
-          <w:rStyle w:val="NormalTok"/>
-        </w:rPr>
-        <w:t xml:space="preserve"> </w:t>
-      </w:r>
-      <w:r>
-        <w:rPr>
-          <w:rStyle w:val="FunctionTok"/>
-        </w:rPr>
-        <w:t xml:space="preserve">binomial</w:t>
-      </w:r>
-      <w:r>
-        <w:rPr>
-          <w:rStyle w:val="NormalTok"/>
-        </w:rPr>
-        <w:t xml:space="preserve">(</w:t>
-      </w:r>
-      <w:r>
-        <w:rPr>
-          <w:rStyle w:val="AttributeTok"/>
-        </w:rPr>
-        <w:t xml:space="preserve">link =</w:t>
-      </w:r>
-      <w:r>
-        <w:rPr>
-          <w:rStyle w:val="NormalTok"/>
-        </w:rPr>
-        <w:t xml:space="preserve"> </w:t>
-      </w:r>
-      <w:r>
-        <w:rPr>
-          <w:rStyle w:val="StringTok"/>
-        </w:rPr>
-        <w:t xml:space="preserve">"logit"</w:t>
-      </w:r>
-      <w:r>
-        <w:rPr>
-          <w:rStyle w:val="NormalTok"/>
-        </w:rPr>
-        <w:t xml:space="preserve">),</w:t>
-      </w:r>
-      <w:r>
-        <w:br/>
-      </w:r>
-      <w:r>
-        <w:rPr>
-          <w:rStyle w:val="NormalTok"/>
-        </w:rPr>
-        <w:t xml:space="preserve">             </w:t>
-      </w:r>
-      <w:r>
-        <w:rPr>
-          <w:rStyle w:val="AttributeTok"/>
-        </w:rPr>
-        <w:t xml:space="preserve">data =</w:t>
-      </w:r>
-      <w:r>
-        <w:rPr>
-          <w:rStyle w:val="NormalTok"/>
-        </w:rPr>
-        <w:t xml:space="preserve"> data[data</w:t>
-      </w:r>
-      <w:r>
-        <w:rPr>
-          <w:rStyle w:val="SpecialCharTok"/>
-        </w:rPr>
-        <w:t xml:space="preserve">$</w:t>
-      </w:r>
-      <w:r>
-        <w:rPr>
-          <w:rStyle w:val="NormalTok"/>
-        </w:rPr>
-        <w:t xml:space="preserve">Discontinued </w:t>
-      </w:r>
-      <w:r>
-        <w:rPr>
-          <w:rStyle w:val="SpecialCharTok"/>
-        </w:rPr>
-        <w:t xml:space="preserve">!=</w:t>
-      </w:r>
-      <w:r>
-        <w:rPr>
-          <w:rStyle w:val="NormalTok"/>
-        </w:rPr>
-        <w:t xml:space="preserve"> </w:t>
-      </w:r>
-      <w:r>
-        <w:rPr>
-          <w:rStyle w:val="StringTok"/>
-        </w:rPr>
-        <w:t xml:space="preserve">"NR"</w:t>
-      </w:r>
-      <w:r>
-        <w:rPr>
-          <w:rStyle w:val="NormalTok"/>
-        </w:rPr>
-        <w:t xml:space="preserve">, ])</w:t>
-      </w:r>
-      <w:r>
-        <w:br/>
-      </w:r>
-      <w:r>
-        <w:br/>
-      </w:r>
-      <w:r>
-        <w:rPr>
-          <w:rStyle w:val="CommentTok"/>
-        </w:rPr>
-        <w:t xml:space="preserve"># Naive SEs</w:t>
-      </w:r>
-      <w:r>
-        <w:br/>
-      </w:r>
-      <w:r>
-        <w:rPr>
-          <w:rStyle w:val="FunctionTok"/>
-        </w:rPr>
-        <w:t xml:space="preserve">summary</w:t>
-      </w:r>
-      <w:r>
-        <w:rPr>
-          <w:rStyle w:val="NormalTok"/>
-        </w:rPr>
-        <w:t xml:space="preserve">(model.s7.b)</w:t>
+        <w:t xml:space="preserve">Discontinued due to poor recruitment</w:t>
+      </w:r>
+    </w:p>
+    <w:bookmarkStart w:id="31" w:name="single-level-model"/>
+    <w:p>
+      <w:pPr>
+        <w:pStyle w:val="Heading5"/>
+      </w:pPr>
+      <w:r>
+        <w:t xml:space="preserve">Single level model</w:t>
       </w:r>
     </w:p>
     <w:p>
@@ -6565,6 +6340,266 @@
         <w:pStyle w:val="SourceCode"/>
       </w:pPr>
       <w:r>
+        <w:rPr>
+          <w:rStyle w:val="NormalTok"/>
+        </w:rPr>
+        <w:t xml:space="preserve">model.s7.b </w:t>
+      </w:r>
+      <w:r>
+        <w:rPr>
+          <w:rStyle w:val="OtherTok"/>
+        </w:rPr>
+        <w:t xml:space="preserve">&lt;-</w:t>
+      </w:r>
+      <w:r>
+        <w:rPr>
+          <w:rStyle w:val="NormalTok"/>
+        </w:rPr>
+        <w:t xml:space="preserve"> </w:t>
+      </w:r>
+      <w:r>
+        <w:rPr>
+          <w:rStyle w:val="FunctionTok"/>
+        </w:rPr>
+        <w:t xml:space="preserve">glm</w:t>
+      </w:r>
+      <w:r>
+        <w:rPr>
+          <w:rStyle w:val="NormalTok"/>
+        </w:rPr>
+        <w:t xml:space="preserve">(disco_poor_recr </w:t>
+      </w:r>
+      <w:r>
+        <w:rPr>
+          <w:rStyle w:val="SpecialCharTok"/>
+        </w:rPr>
+        <w:t xml:space="preserve">~</w:t>
+      </w:r>
+      <w:r>
+        <w:rPr>
+          <w:rStyle w:val="NormalTok"/>
+        </w:rPr>
+        <w:t xml:space="preserve"> ASPIREprop_10 </w:t>
+      </w:r>
+      <w:r>
+        <w:rPr>
+          <w:rStyle w:val="SpecialCharTok"/>
+        </w:rPr>
+        <w:t xml:space="preserve">+</w:t>
+      </w:r>
+      <w:r>
+        <w:rPr>
+          <w:rStyle w:val="NormalTok"/>
+        </w:rPr>
+        <w:t xml:space="preserve"> samplesize_100 </w:t>
+      </w:r>
+      <w:r>
+        <w:rPr>
+          <w:rStyle w:val="SpecialCharTok"/>
+        </w:rPr>
+        <w:t xml:space="preserve">+</w:t>
+      </w:r>
+      <w:r>
+        <w:rPr>
+          <w:rStyle w:val="NormalTok"/>
+        </w:rPr>
+        <w:t xml:space="preserve"> Placebo_yes </w:t>
+      </w:r>
+      <w:r>
+        <w:rPr>
+          <w:rStyle w:val="SpecialCharTok"/>
+        </w:rPr>
+        <w:t xml:space="preserve">+</w:t>
+      </w:r>
+      <w:r>
+        <w:rPr>
+          <w:rStyle w:val="NormalTok"/>
+        </w:rPr>
+        <w:t xml:space="preserve"> </w:t>
+      </w:r>
+      <w:r>
+        <w:br/>
+      </w:r>
+      <w:r>
+        <w:rPr>
+          <w:rStyle w:val="NormalTok"/>
+        </w:rPr>
+        <w:t xml:space="preserve">             singlecenter </w:t>
+      </w:r>
+      <w:r>
+        <w:rPr>
+          <w:rStyle w:val="SpecialCharTok"/>
+        </w:rPr>
+        <w:t xml:space="preserve">+</w:t>
+      </w:r>
+      <w:r>
+        <w:rPr>
+          <w:rStyle w:val="NormalTok"/>
+        </w:rPr>
+        <w:t xml:space="preserve"> Recruitpredict </w:t>
+      </w:r>
+      <w:r>
+        <w:rPr>
+          <w:rStyle w:val="SpecialCharTok"/>
+        </w:rPr>
+        <w:t xml:space="preserve">+</w:t>
+      </w:r>
+      <w:r>
+        <w:rPr>
+          <w:rStyle w:val="NormalTok"/>
+        </w:rPr>
+        <w:t xml:space="preserve"> Industry </w:t>
+      </w:r>
+      <w:r>
+        <w:rPr>
+          <w:rStyle w:val="SpecialCharTok"/>
+        </w:rPr>
+        <w:t xml:space="preserve">+</w:t>
+      </w:r>
+      <w:r>
+        <w:rPr>
+          <w:rStyle w:val="NormalTok"/>
+        </w:rPr>
+        <w:t xml:space="preserve"> ECapproval_2016,</w:t>
+      </w:r>
+      <w:r>
+        <w:br/>
+      </w:r>
+      <w:r>
+        <w:rPr>
+          <w:rStyle w:val="NormalTok"/>
+        </w:rPr>
+        <w:t xml:space="preserve">             </w:t>
+      </w:r>
+      <w:r>
+        <w:rPr>
+          <w:rStyle w:val="AttributeTok"/>
+        </w:rPr>
+        <w:t xml:space="preserve">family =</w:t>
+      </w:r>
+      <w:r>
+        <w:rPr>
+          <w:rStyle w:val="NormalTok"/>
+        </w:rPr>
+        <w:t xml:space="preserve"> </w:t>
+      </w:r>
+      <w:r>
+        <w:rPr>
+          <w:rStyle w:val="FunctionTok"/>
+        </w:rPr>
+        <w:t xml:space="preserve">binomial</w:t>
+      </w:r>
+      <w:r>
+        <w:rPr>
+          <w:rStyle w:val="NormalTok"/>
+        </w:rPr>
+        <w:t xml:space="preserve">(</w:t>
+      </w:r>
+      <w:r>
+        <w:rPr>
+          <w:rStyle w:val="AttributeTok"/>
+        </w:rPr>
+        <w:t xml:space="preserve">link =</w:t>
+      </w:r>
+      <w:r>
+        <w:rPr>
+          <w:rStyle w:val="NormalTok"/>
+        </w:rPr>
+        <w:t xml:space="preserve"> </w:t>
+      </w:r>
+      <w:r>
+        <w:rPr>
+          <w:rStyle w:val="StringTok"/>
+        </w:rPr>
+        <w:t xml:space="preserve">"logit"</w:t>
+      </w:r>
+      <w:r>
+        <w:rPr>
+          <w:rStyle w:val="NormalTok"/>
+        </w:rPr>
+        <w:t xml:space="preserve">),</w:t>
+      </w:r>
+      <w:r>
+        <w:br/>
+      </w:r>
+      <w:r>
+        <w:rPr>
+          <w:rStyle w:val="NormalTok"/>
+        </w:rPr>
+        <w:t xml:space="preserve">             </w:t>
+      </w:r>
+      <w:r>
+        <w:rPr>
+          <w:rStyle w:val="AttributeTok"/>
+        </w:rPr>
+        <w:t xml:space="preserve">data =</w:t>
+      </w:r>
+      <w:r>
+        <w:rPr>
+          <w:rStyle w:val="NormalTok"/>
+        </w:rPr>
+        <w:t xml:space="preserve"> data[data</w:t>
+      </w:r>
+      <w:r>
+        <w:rPr>
+          <w:rStyle w:val="SpecialCharTok"/>
+        </w:rPr>
+        <w:t xml:space="preserve">$</w:t>
+      </w:r>
+      <w:r>
+        <w:rPr>
+          <w:rStyle w:val="NormalTok"/>
+        </w:rPr>
+        <w:t xml:space="preserve">Discontinued </w:t>
+      </w:r>
+      <w:r>
+        <w:rPr>
+          <w:rStyle w:val="SpecialCharTok"/>
+        </w:rPr>
+        <w:t xml:space="preserve">!=</w:t>
+      </w:r>
+      <w:r>
+        <w:rPr>
+          <w:rStyle w:val="NormalTok"/>
+        </w:rPr>
+        <w:t xml:space="preserve"> </w:t>
+      </w:r>
+      <w:r>
+        <w:rPr>
+          <w:rStyle w:val="StringTok"/>
+        </w:rPr>
+        <w:t xml:space="preserve">"NR"</w:t>
+      </w:r>
+      <w:r>
+        <w:rPr>
+          <w:rStyle w:val="NormalTok"/>
+        </w:rPr>
+        <w:t xml:space="preserve">, ])</w:t>
+      </w:r>
+      <w:r>
+        <w:br/>
+      </w:r>
+      <w:r>
+        <w:br/>
+      </w:r>
+      <w:r>
+        <w:rPr>
+          <w:rStyle w:val="FunctionTok"/>
+        </w:rPr>
+        <w:t xml:space="preserve">summary</w:t>
+      </w:r>
+      <w:r>
+        <w:rPr>
+          <w:rStyle w:val="NormalTok"/>
+        </w:rPr>
+        <w:t xml:space="preserve">(model.s7.b)</w:t>
+      </w:r>
+    </w:p>
+    <w:p>
+      <w:pPr>
+        <w:pStyle w:val="SourceCode"/>
+      </w:pPr>
+      <w:r>
         <w:br/>
       </w:r>
       <w:r>
@@ -6773,6 +6808,15 @@
           <w:rStyle w:val="VerbatimChar"/>
         </w:rPr>
         <w:t xml:space="preserve">Number of Fisher Scoring iterations: 7</w:t>
+      </w:r>
+    </w:p>
+    <w:bookmarkStart w:id="29" w:name="calculate-naive-ses-1"/>
+    <w:p>
+      <w:pPr>
+        <w:pStyle w:val="Heading6"/>
+      </w:pPr>
+      <w:r>
+        <w:t xml:space="preserve">Calculate Naive SEs</w:t>
       </w:r>
     </w:p>
     <w:p>
@@ -7513,6 +7557,16 @@
         </w:tc>
       </w:tr>
     </w:tbl>
+    <w:bookmarkEnd w:id="29"/>
+    <w:bookmarkStart w:id="30" w:name="calculate-robust-ses-1"/>
+    <w:p>
+      <w:pPr>
+        <w:pStyle w:val="Heading6"/>
+      </w:pPr>
+      <w:r>
+        <w:t xml:space="preserve">Calculate Robust SEs</w:t>
+      </w:r>
+    </w:p>
     <w:p>
       <w:pPr>
         <w:pStyle w:val="SourceCode"/>
@@ -8481,22 +8535,29 @@
         </w:tc>
       </w:tr>
     </w:tbl>
+    <w:bookmarkEnd w:id="30"/>
+    <w:bookmarkEnd w:id="31"/>
+    <w:bookmarkStart w:id="32" w:name="X850bda9233dec5278a14adbd4269b5ef2d6861c"/>
+    <w:p>
+      <w:pPr>
+        <w:pStyle w:val="Heading5"/>
+      </w:pPr>
+      <w:r>
+        <w:t xml:space="preserve">Fit multilevel model with random intercept</w:t>
+      </w:r>
+    </w:p>
+    <w:p>
+      <w:pPr>
+        <w:pStyle w:val="FirstParagraph"/>
+      </w:pPr>
+      <w:r>
+        <w:t xml:space="preserve">Can’t estimate variance of random intercept.</w:t>
+      </w:r>
+    </w:p>
     <w:p>
       <w:pPr>
         <w:pStyle w:val="SourceCode"/>
       </w:pPr>
-      <w:r>
-        <w:rPr>
-          <w:rStyle w:val="CommentTok"/>
-        </w:rPr>
-        <w:t xml:space="preserve"># With random intercept</w:t>
-      </w:r>
-      <w:r>
-        <w:br/>
-      </w:r>
-      <w:r>
-        <w:br/>
-      </w:r>
       <w:r>
         <w:rPr>
           <w:rStyle w:val="NormalTok"/>
@@ -9784,8 +9845,10 @@
         </w:tc>
       </w:tr>
     </w:tbl>
-    <w:bookmarkEnd w:id="24"/>
-    <w:bookmarkStart w:id="26" w:name="manuscript-table-4"/>
+    <w:bookmarkEnd w:id="32"/>
+    <w:bookmarkEnd w:id="33"/>
+    <w:bookmarkEnd w:id="34"/>
+    <w:bookmarkStart w:id="46" w:name="manuscript-table-4"/>
     <w:p>
       <w:pPr>
         <w:pStyle w:val="Heading3"/>
@@ -9794,13 +9857,13 @@
         <w:t xml:space="preserve">Manuscript Table 4</w:t>
       </w:r>
     </w:p>
-    <w:bookmarkStart w:id="25" w:name="univariable-analysis"/>
+    <w:bookmarkStart w:id="35" w:name="univariable-analysis"/>
     <w:p>
       <w:pPr>
         <w:pStyle w:val="Heading4"/>
       </w:pPr>
       <w:r>
-        <w:t xml:space="preserve">Univariable analysis</w:t>
+        <w:t xml:space="preserve">Univariable Analysis</w:t>
       </w:r>
     </w:p>
     <w:p>
@@ -10699,12 +10762,23 @@
         </w:tc>
       </w:tr>
     </w:tbl>
+    <w:bookmarkEnd w:id="35"/>
+    <w:bookmarkStart w:id="40" w:name="non-availability-of-trial-results-1"/>
     <w:p>
       <w:pPr>
-        <w:pStyle w:val="BodyText"/>
+        <w:pStyle w:val="Heading4"/>
       </w:pPr>
       <w:r>
-        <w:t xml:space="preserve"> </w:t>
+        <w:t xml:space="preserve">Non-availability of trial results</w:t>
+      </w:r>
+    </w:p>
+    <w:bookmarkStart w:id="38" w:name="multivariable-single-level"/>
+    <w:p>
+      <w:pPr>
+        <w:pStyle w:val="Heading5"/>
+      </w:pPr>
+      <w:r>
+        <w:t xml:space="preserve">Multivariable Single Level</w:t>
       </w:r>
     </w:p>
     <w:p>
@@ -10713,15 +10787,6 @@
       </w:pPr>
       <w:r>
         <w:rPr>
-          <w:rStyle w:val="CommentTok"/>
-        </w:rPr>
-        <w:t xml:space="preserve"># Non-availability of trial results ----------------</w:t>
-      </w:r>
-      <w:r>
-        <w:br/>
-      </w:r>
-      <w:r>
-        <w:rPr>
           <w:rStyle w:val="NormalTok"/>
         </w:rPr>
         <w:t xml:space="preserve">model.</w:t>
@@ -11183,6 +11248,15 @@
           <w:rStyle w:val="VerbatimChar"/>
         </w:rPr>
         <w:t xml:space="preserve">Number of Fisher Scoring iterations: 6</w:t>
+      </w:r>
+    </w:p>
+    <w:bookmarkStart w:id="36" w:name="calculate-naive-ses-2"/>
+    <w:p>
+      <w:pPr>
+        <w:pStyle w:val="Heading6"/>
+      </w:pPr>
+      <w:r>
+        <w:t xml:space="preserve">Calculate Naive SEs</w:t>
       </w:r>
     </w:p>
     <w:p>
@@ -11875,6 +11949,16 @@
         </w:tc>
       </w:tr>
     </w:tbl>
+    <w:bookmarkEnd w:id="36"/>
+    <w:bookmarkStart w:id="37" w:name="calculate-robust-ses-2"/>
+    <w:p>
+      <w:pPr>
+        <w:pStyle w:val="Heading6"/>
+      </w:pPr>
+      <w:r>
+        <w:t xml:space="preserve">Calculate Robust SEs</w:t>
+      </w:r>
+    </w:p>
     <w:p>
       <w:pPr>
         <w:pStyle w:val="SourceCode"/>
@@ -12820,22 +12904,29 @@
         </w:tc>
       </w:tr>
     </w:tbl>
+    <w:bookmarkEnd w:id="37"/>
+    <w:bookmarkEnd w:id="38"/>
+    <w:bookmarkStart w:id="39" w:name="Xb54468e5dae0b8e5a055b805b8b9572628a026d"/>
+    <w:p>
+      <w:pPr>
+        <w:pStyle w:val="Heading5"/>
+      </w:pPr>
+      <w:r>
+        <w:t xml:space="preserve">Fit multilevel model with random intercept</w:t>
+      </w:r>
+    </w:p>
+    <w:p>
+      <w:pPr>
+        <w:pStyle w:val="FirstParagraph"/>
+      </w:pPr>
+      <w:r>
+        <w:t xml:space="preserve">Can’t estimate variance of random intercept.</w:t>
+      </w:r>
+    </w:p>
     <w:p>
       <w:pPr>
         <w:pStyle w:val="SourceCode"/>
       </w:pPr>
-      <w:r>
-        <w:rPr>
-          <w:rStyle w:val="CommentTok"/>
-        </w:rPr>
-        <w:t xml:space="preserve"># Random intercecpt</w:t>
-      </w:r>
-      <w:r>
-        <w:br/>
-      </w:r>
-      <w:r>
-        <w:br/>
-      </w:r>
       <w:r>
         <w:rPr>
           <w:rStyle w:val="NormalTok"/>
@@ -14064,336 +14155,24 @@
         </w:tc>
       </w:tr>
     </w:tbl>
+    <w:bookmarkEnd w:id="39"/>
+    <w:bookmarkEnd w:id="40"/>
+    <w:bookmarkStart w:id="45" w:name="discontinued-due-to-poor-recruitment-1"/>
     <w:p>
       <w:pPr>
-        <w:pStyle w:val="SourceCode"/>
+        <w:pStyle w:val="Heading4"/>
       </w:pPr>
       <w:r>
-        <w:rPr>
-          <w:rStyle w:val="CommentTok"/>
-        </w:rPr>
-        <w:t xml:space="preserve"># Discontinued due to poor recruitment --------------</w:t>
-      </w:r>
-      <w:r>
-        <w:br/>
-      </w:r>
-      <w:r>
-        <w:br/>
-      </w:r>
-      <w:r>
-        <w:rPr>
-          <w:rStyle w:val="NormalTok"/>
-        </w:rPr>
-        <w:t xml:space="preserve">model.</w:t>
-      </w:r>
-      <w:r>
-        <w:rPr>
-          <w:rStyle w:val="FloatTok"/>
-        </w:rPr>
-        <w:t xml:space="preserve">4.</w:t>
-      </w:r>
-      <w:r>
-        <w:rPr>
-          <w:rStyle w:val="NormalTok"/>
-        </w:rPr>
-        <w:t xml:space="preserve">b </w:t>
-      </w:r>
-      <w:r>
-        <w:rPr>
-          <w:rStyle w:val="OtherTok"/>
-        </w:rPr>
-        <w:t xml:space="preserve">&lt;-</w:t>
-      </w:r>
-      <w:r>
-        <w:rPr>
-          <w:rStyle w:val="NormalTok"/>
-        </w:rPr>
-        <w:t xml:space="preserve"> </w:t>
-      </w:r>
-      <w:r>
-        <w:rPr>
-          <w:rStyle w:val="FunctionTok"/>
-        </w:rPr>
-        <w:t xml:space="preserve">glm</w:t>
-      </w:r>
-      <w:r>
-        <w:rPr>
-          <w:rStyle w:val="NormalTok"/>
-        </w:rPr>
-        <w:t xml:space="preserve">(disco_poor_recr </w:t>
-      </w:r>
-      <w:r>
-        <w:rPr>
-          <w:rStyle w:val="SpecialCharTok"/>
-        </w:rPr>
-        <w:t xml:space="preserve">~</w:t>
-      </w:r>
-      <w:r>
-        <w:rPr>
-          <w:rStyle w:val="NormalTok"/>
-        </w:rPr>
-        <w:t xml:space="preserve"> ASPIREprop_10 </w:t>
-      </w:r>
-      <w:r>
-        <w:rPr>
-          <w:rStyle w:val="SpecialCharTok"/>
-        </w:rPr>
-        <w:t xml:space="preserve">+</w:t>
-      </w:r>
-      <w:r>
-        <w:rPr>
-          <w:rStyle w:val="NormalTok"/>
-        </w:rPr>
-        <w:t xml:space="preserve"> samplesize_100 </w:t>
-      </w:r>
-      <w:r>
-        <w:rPr>
-          <w:rStyle w:val="SpecialCharTok"/>
-        </w:rPr>
-        <w:t xml:space="preserve">+</w:t>
-      </w:r>
-      <w:r>
-        <w:rPr>
-          <w:rStyle w:val="NormalTok"/>
-        </w:rPr>
-        <w:t xml:space="preserve"> Placebo_yes </w:t>
-      </w:r>
-      <w:r>
-        <w:rPr>
-          <w:rStyle w:val="SpecialCharTok"/>
-        </w:rPr>
-        <w:t xml:space="preserve">+</w:t>
-      </w:r>
-      <w:r>
-        <w:rPr>
-          <w:rStyle w:val="NormalTok"/>
-        </w:rPr>
-        <w:t xml:space="preserve"> </w:t>
-      </w:r>
-      <w:r>
-        <w:br/>
-      </w:r>
-      <w:r>
-        <w:rPr>
-          <w:rStyle w:val="NormalTok"/>
-        </w:rPr>
-        <w:t xml:space="preserve">             singlecenter </w:t>
-      </w:r>
-      <w:r>
-        <w:rPr>
-          <w:rStyle w:val="SpecialCharTok"/>
-        </w:rPr>
-        <w:t xml:space="preserve">+</w:t>
-      </w:r>
-      <w:r>
-        <w:rPr>
-          <w:rStyle w:val="NormalTok"/>
-        </w:rPr>
-        <w:t xml:space="preserve"> Recruitpredict </w:t>
-      </w:r>
-      <w:r>
-        <w:rPr>
-          <w:rStyle w:val="SpecialCharTok"/>
-        </w:rPr>
-        <w:t xml:space="preserve">+</w:t>
-      </w:r>
-      <w:r>
-        <w:rPr>
-          <w:rStyle w:val="NormalTok"/>
-        </w:rPr>
-        <w:t xml:space="preserve"> Industry,</w:t>
-      </w:r>
-      <w:r>
-        <w:br/>
-      </w:r>
-      <w:r>
-        <w:rPr>
-          <w:rStyle w:val="NormalTok"/>
-        </w:rPr>
-        <w:t xml:space="preserve">             </w:t>
-      </w:r>
-      <w:r>
-        <w:rPr>
-          <w:rStyle w:val="AttributeTok"/>
-        </w:rPr>
-        <w:t xml:space="preserve">family =</w:t>
-      </w:r>
-      <w:r>
-        <w:rPr>
-          <w:rStyle w:val="NormalTok"/>
-        </w:rPr>
-        <w:t xml:space="preserve"> </w:t>
-      </w:r>
-      <w:r>
-        <w:rPr>
-          <w:rStyle w:val="FunctionTok"/>
-        </w:rPr>
-        <w:t xml:space="preserve">binomial</w:t>
-      </w:r>
-      <w:r>
-        <w:rPr>
-          <w:rStyle w:val="NormalTok"/>
-        </w:rPr>
-        <w:t xml:space="preserve">(</w:t>
-      </w:r>
-      <w:r>
-        <w:rPr>
-          <w:rStyle w:val="AttributeTok"/>
-        </w:rPr>
-        <w:t xml:space="preserve">link =</w:t>
-      </w:r>
-      <w:r>
-        <w:rPr>
-          <w:rStyle w:val="NormalTok"/>
-        </w:rPr>
-        <w:t xml:space="preserve"> </w:t>
-      </w:r>
-      <w:r>
-        <w:rPr>
-          <w:rStyle w:val="StringTok"/>
-        </w:rPr>
-        <w:t xml:space="preserve">"logit"</w:t>
-      </w:r>
-      <w:r>
-        <w:rPr>
-          <w:rStyle w:val="NormalTok"/>
-        </w:rPr>
-        <w:t xml:space="preserve">),</w:t>
-      </w:r>
-      <w:r>
-        <w:br/>
-      </w:r>
-      <w:r>
-        <w:rPr>
-          <w:rStyle w:val="NormalTok"/>
-        </w:rPr>
-        <w:t xml:space="preserve">             </w:t>
-      </w:r>
-      <w:r>
-        <w:rPr>
-          <w:rStyle w:val="AttributeTok"/>
-        </w:rPr>
-        <w:t xml:space="preserve">data =</w:t>
-      </w:r>
-      <w:r>
-        <w:rPr>
-          <w:rStyle w:val="NormalTok"/>
-        </w:rPr>
-        <w:t xml:space="preserve"> data[data</w:t>
-      </w:r>
-      <w:r>
-        <w:rPr>
-          <w:rStyle w:val="SpecialCharTok"/>
-        </w:rPr>
-        <w:t xml:space="preserve">$</w:t>
-      </w:r>
-      <w:r>
-        <w:rPr>
-          <w:rStyle w:val="NormalTok"/>
-        </w:rPr>
-        <w:t xml:space="preserve">ECapproval_2016 </w:t>
-      </w:r>
-      <w:r>
-        <w:rPr>
-          <w:rStyle w:val="SpecialCharTok"/>
-        </w:rPr>
-        <w:t xml:space="preserve">==</w:t>
-      </w:r>
-      <w:r>
-        <w:rPr>
-          <w:rStyle w:val="NormalTok"/>
-        </w:rPr>
-        <w:t xml:space="preserve"> </w:t>
-      </w:r>
-      <w:r>
-        <w:rPr>
-          <w:rStyle w:val="DecValTok"/>
-        </w:rPr>
-        <w:t xml:space="preserve">1</w:t>
-      </w:r>
-      <w:r>
-        <w:rPr>
-          <w:rStyle w:val="NormalTok"/>
-        </w:rPr>
-        <w:t xml:space="preserve"> </w:t>
-      </w:r>
-      <w:r>
-        <w:rPr>
-          <w:rStyle w:val="SpecialCharTok"/>
-        </w:rPr>
-        <w:t xml:space="preserve">&amp;</w:t>
-      </w:r>
-      <w:r>
-        <w:rPr>
-          <w:rStyle w:val="NormalTok"/>
-        </w:rPr>
-        <w:t xml:space="preserve"> data</w:t>
-      </w:r>
-      <w:r>
-        <w:rPr>
-          <w:rStyle w:val="SpecialCharTok"/>
-        </w:rPr>
-        <w:t xml:space="preserve">$</w:t>
-      </w:r>
-      <w:r>
-        <w:rPr>
-          <w:rStyle w:val="NormalTok"/>
-        </w:rPr>
-        <w:t xml:space="preserve">Discontinued </w:t>
-      </w:r>
-      <w:r>
-        <w:rPr>
-          <w:rStyle w:val="SpecialCharTok"/>
-        </w:rPr>
-        <w:t xml:space="preserve">!=</w:t>
-      </w:r>
-      <w:r>
-        <w:rPr>
-          <w:rStyle w:val="NormalTok"/>
-        </w:rPr>
-        <w:t xml:space="preserve"> </w:t>
-      </w:r>
-      <w:r>
-        <w:rPr>
-          <w:rStyle w:val="StringTok"/>
-        </w:rPr>
-        <w:t xml:space="preserve">"NR"</w:t>
-      </w:r>
-      <w:r>
-        <w:rPr>
-          <w:rStyle w:val="NormalTok"/>
-        </w:rPr>
-        <w:t xml:space="preserve">, ])</w:t>
-      </w:r>
-      <w:r>
-        <w:br/>
-      </w:r>
-      <w:r>
-        <w:br/>
-      </w:r>
-      <w:r>
-        <w:rPr>
-          <w:rStyle w:val="FunctionTok"/>
-        </w:rPr>
-        <w:t xml:space="preserve">summary</w:t>
-      </w:r>
-      <w:r>
-        <w:rPr>
-          <w:rStyle w:val="NormalTok"/>
-        </w:rPr>
-        <w:t xml:space="preserve">(model.</w:t>
-      </w:r>
-      <w:r>
-        <w:rPr>
-          <w:rStyle w:val="FloatTok"/>
-        </w:rPr>
-        <w:t xml:space="preserve">4.</w:t>
-      </w:r>
-      <w:r>
-        <w:rPr>
-          <w:rStyle w:val="NormalTok"/>
-        </w:rPr>
-        <w:t xml:space="preserve">b)</w:t>
+        <w:t xml:space="preserve">Discontinued due to poor recruitment</w:t>
+      </w:r>
+    </w:p>
+    <w:bookmarkStart w:id="43" w:name="multivariable-single-level-model"/>
+    <w:p>
+      <w:pPr>
+        <w:pStyle w:val="Heading5"/>
+      </w:pPr>
+      <w:r>
+        <w:t xml:space="preserve">Multivariable Single Level Model</w:t>
       </w:r>
     </w:p>
     <w:p>
@@ -14401,205 +14180,319 @@
         <w:pStyle w:val="SourceCode"/>
       </w:pPr>
       <w:r>
-        <w:br/>
-      </w:r>
-      <w:r>
-        <w:rPr>
-          <w:rStyle w:val="VerbatimChar"/>
-        </w:rPr>
-        <w:t xml:space="preserve">Call:</w:t>
-      </w:r>
-      <w:r>
-        <w:br/>
-      </w:r>
-      <w:r>
-        <w:rPr>
-          <w:rStyle w:val="VerbatimChar"/>
-        </w:rPr>
-        <w:t xml:space="preserve">glm(formula = disco_poor_recr ~ ASPIREprop_10 + samplesize_100 + </w:t>
-      </w:r>
-      <w:r>
-        <w:br/>
-      </w:r>
-      <w:r>
-        <w:rPr>
-          <w:rStyle w:val="VerbatimChar"/>
-        </w:rPr>
-        <w:t xml:space="preserve">    Placebo_yes + singlecenter + Recruitpredict + Industry, family = binomial(link = "logit"), </w:t>
-      </w:r>
-      <w:r>
-        <w:br/>
-      </w:r>
-      <w:r>
-        <w:rPr>
-          <w:rStyle w:val="VerbatimChar"/>
-        </w:rPr>
-        <w:t xml:space="preserve">    data = data[data$ECapproval_2016 == 1 &amp; data$Discontinued != </w:t>
-      </w:r>
-      <w:r>
-        <w:br/>
-      </w:r>
-      <w:r>
-        <w:rPr>
-          <w:rStyle w:val="VerbatimChar"/>
-        </w:rPr>
-        <w:t xml:space="preserve">        "NR", ])</w:t>
-      </w:r>
-      <w:r>
-        <w:br/>
-      </w:r>
-      <w:r>
-        <w:br/>
-      </w:r>
-      <w:r>
-        <w:rPr>
-          <w:rStyle w:val="VerbatimChar"/>
-        </w:rPr>
-        <w:t xml:space="preserve">Coefficients:</w:t>
-      </w:r>
-      <w:r>
-        <w:br/>
-      </w:r>
-      <w:r>
-        <w:rPr>
-          <w:rStyle w:val="VerbatimChar"/>
-        </w:rPr>
-        <w:t xml:space="preserve">                Estimate Std. Error z value Pr(&gt;|z|)   </w:t>
-      </w:r>
-      <w:r>
-        <w:br/>
-      </w:r>
-      <w:r>
-        <w:rPr>
-          <w:rStyle w:val="VerbatimChar"/>
-        </w:rPr>
-        <w:t xml:space="preserve">(Intercept)     -1.65759    1.16893  -1.418  0.15618   </w:t>
-      </w:r>
-      <w:r>
-        <w:br/>
-      </w:r>
-      <w:r>
-        <w:rPr>
-          <w:rStyle w:val="VerbatimChar"/>
-        </w:rPr>
-        <w:t xml:space="preserve">ASPIREprop_10    0.04587    0.14687   0.312  0.75480   </w:t>
-      </w:r>
-      <w:r>
-        <w:br/>
-      </w:r>
-      <w:r>
-        <w:rPr>
-          <w:rStyle w:val="VerbatimChar"/>
-        </w:rPr>
-        <w:t xml:space="preserve">samplesize_100  -0.03646    0.03263  -1.117  0.26386   </w:t>
-      </w:r>
-      <w:r>
-        <w:br/>
-      </w:r>
-      <w:r>
-        <w:rPr>
-          <w:rStyle w:val="VerbatimChar"/>
-        </w:rPr>
-        <w:t xml:space="preserve">Placebo_yes1     0.67076    0.34478   1.945  0.05172 . </w:t>
-      </w:r>
-      <w:r>
-        <w:br/>
-      </w:r>
-      <w:r>
-        <w:rPr>
-          <w:rStyle w:val="VerbatimChar"/>
-        </w:rPr>
-        <w:t xml:space="preserve">singlecenter1    0.01872    0.42020   0.045  0.96447   </w:t>
-      </w:r>
-      <w:r>
-        <w:br/>
-      </w:r>
-      <w:r>
-        <w:rPr>
-          <w:rStyle w:val="VerbatimChar"/>
-        </w:rPr>
-        <w:t xml:space="preserve">Recruitpredict1 -0.49183    0.40611  -1.211  0.22587   </w:t>
-      </w:r>
-      <w:r>
-        <w:br/>
-      </w:r>
-      <w:r>
-        <w:rPr>
-          <w:rStyle w:val="VerbatimChar"/>
-        </w:rPr>
-        <w:t xml:space="preserve">Industry1       -1.13127    0.40384  -2.801  0.00509 **</w:t>
-      </w:r>
-      <w:r>
-        <w:br/>
-      </w:r>
-      <w:r>
-        <w:rPr>
-          <w:rStyle w:val="VerbatimChar"/>
-        </w:rPr>
-        <w:t xml:space="preserve">---</w:t>
-      </w:r>
-      <w:r>
-        <w:br/>
-      </w:r>
-      <w:r>
-        <w:rPr>
-          <w:rStyle w:val="VerbatimChar"/>
-        </w:rPr>
-        <w:t xml:space="preserve">Signif. codes:  0 '***' 0.001 '**' 0.01 '*' 0.05 '.' 0.1 ' ' 1</w:t>
-      </w:r>
-      <w:r>
-        <w:br/>
-      </w:r>
-      <w:r>
-        <w:br/>
-      </w:r>
-      <w:r>
-        <w:rPr>
-          <w:rStyle w:val="VerbatimChar"/>
-        </w:rPr>
-        <w:t xml:space="preserve">(Dispersion parameter for binomial family taken to be 1)</w:t>
-      </w:r>
-      <w:r>
-        <w:br/>
-      </w:r>
-      <w:r>
-        <w:br/>
-      </w:r>
-      <w:r>
-        <w:rPr>
-          <w:rStyle w:val="VerbatimChar"/>
-        </w:rPr>
-        <w:t xml:space="preserve">    Null deviance: 278.52  on 333  degrees of freedom</w:t>
-      </w:r>
-      <w:r>
-        <w:br/>
-      </w:r>
-      <w:r>
-        <w:rPr>
-          <w:rStyle w:val="VerbatimChar"/>
-        </w:rPr>
-        <w:t xml:space="preserve">Residual deviance: 262.03  on 327  degrees of freedom</w:t>
-      </w:r>
-      <w:r>
-        <w:br/>
-      </w:r>
-      <w:r>
-        <w:rPr>
-          <w:rStyle w:val="VerbatimChar"/>
-        </w:rPr>
-        <w:t xml:space="preserve">AIC: 276.03</w:t>
-      </w:r>
-      <w:r>
-        <w:br/>
-      </w:r>
-      <w:r>
-        <w:br/>
-      </w:r>
-      <w:r>
-        <w:rPr>
-          <w:rStyle w:val="VerbatimChar"/>
-        </w:rPr>
-        <w:t xml:space="preserve">Number of Fisher Scoring iterations: 5</w:t>
+        <w:rPr>
+          <w:rStyle w:val="NormalTok"/>
+        </w:rPr>
+        <w:t xml:space="preserve">model.</w:t>
+      </w:r>
+      <w:r>
+        <w:rPr>
+          <w:rStyle w:val="FloatTok"/>
+        </w:rPr>
+        <w:t xml:space="preserve">4.</w:t>
+      </w:r>
+      <w:r>
+        <w:rPr>
+          <w:rStyle w:val="NormalTok"/>
+        </w:rPr>
+        <w:t xml:space="preserve">b </w:t>
+      </w:r>
+      <w:r>
+        <w:rPr>
+          <w:rStyle w:val="OtherTok"/>
+        </w:rPr>
+        <w:t xml:space="preserve">&lt;-</w:t>
+      </w:r>
+      <w:r>
+        <w:rPr>
+          <w:rStyle w:val="NormalTok"/>
+        </w:rPr>
+        <w:t xml:space="preserve"> </w:t>
+      </w:r>
+      <w:r>
+        <w:rPr>
+          <w:rStyle w:val="FunctionTok"/>
+        </w:rPr>
+        <w:t xml:space="preserve">glm</w:t>
+      </w:r>
+      <w:r>
+        <w:rPr>
+          <w:rStyle w:val="NormalTok"/>
+        </w:rPr>
+        <w:t xml:space="preserve">(disco_poor_recr </w:t>
+      </w:r>
+      <w:r>
+        <w:rPr>
+          <w:rStyle w:val="SpecialCharTok"/>
+        </w:rPr>
+        <w:t xml:space="preserve">~</w:t>
+      </w:r>
+      <w:r>
+        <w:rPr>
+          <w:rStyle w:val="NormalTok"/>
+        </w:rPr>
+        <w:t xml:space="preserve"> ASPIREprop_10 </w:t>
+      </w:r>
+      <w:r>
+        <w:rPr>
+          <w:rStyle w:val="SpecialCharTok"/>
+        </w:rPr>
+        <w:t xml:space="preserve">+</w:t>
+      </w:r>
+      <w:r>
+        <w:rPr>
+          <w:rStyle w:val="NormalTok"/>
+        </w:rPr>
+        <w:t xml:space="preserve"> samplesize_100 </w:t>
+      </w:r>
+      <w:r>
+        <w:rPr>
+          <w:rStyle w:val="SpecialCharTok"/>
+        </w:rPr>
+        <w:t xml:space="preserve">+</w:t>
+      </w:r>
+      <w:r>
+        <w:rPr>
+          <w:rStyle w:val="NormalTok"/>
+        </w:rPr>
+        <w:t xml:space="preserve"> Placebo_yes </w:t>
+      </w:r>
+      <w:r>
+        <w:rPr>
+          <w:rStyle w:val="SpecialCharTok"/>
+        </w:rPr>
+        <w:t xml:space="preserve">+</w:t>
+      </w:r>
+      <w:r>
+        <w:rPr>
+          <w:rStyle w:val="NormalTok"/>
+        </w:rPr>
+        <w:t xml:space="preserve"> </w:t>
+      </w:r>
+      <w:r>
+        <w:br/>
+      </w:r>
+      <w:r>
+        <w:rPr>
+          <w:rStyle w:val="NormalTok"/>
+        </w:rPr>
+        <w:t xml:space="preserve">             singlecenter </w:t>
+      </w:r>
+      <w:r>
+        <w:rPr>
+          <w:rStyle w:val="SpecialCharTok"/>
+        </w:rPr>
+        <w:t xml:space="preserve">+</w:t>
+      </w:r>
+      <w:r>
+        <w:rPr>
+          <w:rStyle w:val="NormalTok"/>
+        </w:rPr>
+        <w:t xml:space="preserve"> Recruitpredict </w:t>
+      </w:r>
+      <w:r>
+        <w:rPr>
+          <w:rStyle w:val="SpecialCharTok"/>
+        </w:rPr>
+        <w:t xml:space="preserve">+</w:t>
+      </w:r>
+      <w:r>
+        <w:rPr>
+          <w:rStyle w:val="NormalTok"/>
+        </w:rPr>
+        <w:t xml:space="preserve"> Industry,</w:t>
+      </w:r>
+      <w:r>
+        <w:br/>
+      </w:r>
+      <w:r>
+        <w:rPr>
+          <w:rStyle w:val="NormalTok"/>
+        </w:rPr>
+        <w:t xml:space="preserve">             </w:t>
+      </w:r>
+      <w:r>
+        <w:rPr>
+          <w:rStyle w:val="AttributeTok"/>
+        </w:rPr>
+        <w:t xml:space="preserve">family =</w:t>
+      </w:r>
+      <w:r>
+        <w:rPr>
+          <w:rStyle w:val="NormalTok"/>
+        </w:rPr>
+        <w:t xml:space="preserve"> </w:t>
+      </w:r>
+      <w:r>
+        <w:rPr>
+          <w:rStyle w:val="FunctionTok"/>
+        </w:rPr>
+        <w:t xml:space="preserve">binomial</w:t>
+      </w:r>
+      <w:r>
+        <w:rPr>
+          <w:rStyle w:val="NormalTok"/>
+        </w:rPr>
+        <w:t xml:space="preserve">(</w:t>
+      </w:r>
+      <w:r>
+        <w:rPr>
+          <w:rStyle w:val="AttributeTok"/>
+        </w:rPr>
+        <w:t xml:space="preserve">link =</w:t>
+      </w:r>
+      <w:r>
+        <w:rPr>
+          <w:rStyle w:val="NormalTok"/>
+        </w:rPr>
+        <w:t xml:space="preserve"> </w:t>
+      </w:r>
+      <w:r>
+        <w:rPr>
+          <w:rStyle w:val="StringTok"/>
+        </w:rPr>
+        <w:t xml:space="preserve">"logit"</w:t>
+      </w:r>
+      <w:r>
+        <w:rPr>
+          <w:rStyle w:val="NormalTok"/>
+        </w:rPr>
+        <w:t xml:space="preserve">),</w:t>
+      </w:r>
+      <w:r>
+        <w:br/>
+      </w:r>
+      <w:r>
+        <w:rPr>
+          <w:rStyle w:val="NormalTok"/>
+        </w:rPr>
+        <w:t xml:space="preserve">             </w:t>
+      </w:r>
+      <w:r>
+        <w:rPr>
+          <w:rStyle w:val="AttributeTok"/>
+        </w:rPr>
+        <w:t xml:space="preserve">data =</w:t>
+      </w:r>
+      <w:r>
+        <w:rPr>
+          <w:rStyle w:val="NormalTok"/>
+        </w:rPr>
+        <w:t xml:space="preserve"> data[data</w:t>
+      </w:r>
+      <w:r>
+        <w:rPr>
+          <w:rStyle w:val="SpecialCharTok"/>
+        </w:rPr>
+        <w:t xml:space="preserve">$</w:t>
+      </w:r>
+      <w:r>
+        <w:rPr>
+          <w:rStyle w:val="NormalTok"/>
+        </w:rPr>
+        <w:t xml:space="preserve">ECapproval_2016 </w:t>
+      </w:r>
+      <w:r>
+        <w:rPr>
+          <w:rStyle w:val="SpecialCharTok"/>
+        </w:rPr>
+        <w:t xml:space="preserve">==</w:t>
+      </w:r>
+      <w:r>
+        <w:rPr>
+          <w:rStyle w:val="NormalTok"/>
+        </w:rPr>
+        <w:t xml:space="preserve"> </w:t>
+      </w:r>
+      <w:r>
+        <w:rPr>
+          <w:rStyle w:val="DecValTok"/>
+        </w:rPr>
+        <w:t xml:space="preserve">1</w:t>
+      </w:r>
+      <w:r>
+        <w:rPr>
+          <w:rStyle w:val="NormalTok"/>
+        </w:rPr>
+        <w:t xml:space="preserve"> </w:t>
+      </w:r>
+      <w:r>
+        <w:rPr>
+          <w:rStyle w:val="SpecialCharTok"/>
+        </w:rPr>
+        <w:t xml:space="preserve">&amp;</w:t>
+      </w:r>
+      <w:r>
+        <w:rPr>
+          <w:rStyle w:val="NormalTok"/>
+        </w:rPr>
+        <w:t xml:space="preserve"> data</w:t>
+      </w:r>
+      <w:r>
+        <w:rPr>
+          <w:rStyle w:val="SpecialCharTok"/>
+        </w:rPr>
+        <w:t xml:space="preserve">$</w:t>
+      </w:r>
+      <w:r>
+        <w:rPr>
+          <w:rStyle w:val="NormalTok"/>
+        </w:rPr>
+        <w:t xml:space="preserve">Discontinued </w:t>
+      </w:r>
+      <w:r>
+        <w:rPr>
+          <w:rStyle w:val="SpecialCharTok"/>
+        </w:rPr>
+        <w:t xml:space="preserve">!=</w:t>
+      </w:r>
+      <w:r>
+        <w:rPr>
+          <w:rStyle w:val="NormalTok"/>
+        </w:rPr>
+        <w:t xml:space="preserve"> </w:t>
+      </w:r>
+      <w:r>
+        <w:rPr>
+          <w:rStyle w:val="StringTok"/>
+        </w:rPr>
+        <w:t xml:space="preserve">"NR"</w:t>
+      </w:r>
+      <w:r>
+        <w:rPr>
+          <w:rStyle w:val="NormalTok"/>
+        </w:rPr>
+        <w:t xml:space="preserve">, ])</w:t>
+      </w:r>
+      <w:r>
+        <w:br/>
+      </w:r>
+      <w:r>
+        <w:br/>
+      </w:r>
+      <w:r>
+        <w:rPr>
+          <w:rStyle w:val="FunctionTok"/>
+        </w:rPr>
+        <w:t xml:space="preserve">summary</w:t>
+      </w:r>
+      <w:r>
+        <w:rPr>
+          <w:rStyle w:val="NormalTok"/>
+        </w:rPr>
+        <w:t xml:space="preserve">(model.</w:t>
+      </w:r>
+      <w:r>
+        <w:rPr>
+          <w:rStyle w:val="FloatTok"/>
+        </w:rPr>
+        <w:t xml:space="preserve">4.</w:t>
+      </w:r>
+      <w:r>
+        <w:rPr>
+          <w:rStyle w:val="NormalTok"/>
+        </w:rPr>
+        <w:t xml:space="preserve">b)</w:t>
       </w:r>
     </w:p>
     <w:p>
@@ -14607,14 +14500,220 @@
         <w:pStyle w:val="SourceCode"/>
       </w:pPr>
       <w:r>
-        <w:rPr>
-          <w:rStyle w:val="CommentTok"/>
-        </w:rPr>
-        <w:t xml:space="preserve"># Naive SEs</w:t>
-      </w:r>
-      <w:r>
-        <w:br/>
-      </w:r>
+        <w:br/>
+      </w:r>
+      <w:r>
+        <w:rPr>
+          <w:rStyle w:val="VerbatimChar"/>
+        </w:rPr>
+        <w:t xml:space="preserve">Call:</w:t>
+      </w:r>
+      <w:r>
+        <w:br/>
+      </w:r>
+      <w:r>
+        <w:rPr>
+          <w:rStyle w:val="VerbatimChar"/>
+        </w:rPr>
+        <w:t xml:space="preserve">glm(formula = disco_poor_recr ~ ASPIREprop_10 + samplesize_100 + </w:t>
+      </w:r>
+      <w:r>
+        <w:br/>
+      </w:r>
+      <w:r>
+        <w:rPr>
+          <w:rStyle w:val="VerbatimChar"/>
+        </w:rPr>
+        <w:t xml:space="preserve">    Placebo_yes + singlecenter + Recruitpredict + Industry, family = binomial(link = "logit"), </w:t>
+      </w:r>
+      <w:r>
+        <w:br/>
+      </w:r>
+      <w:r>
+        <w:rPr>
+          <w:rStyle w:val="VerbatimChar"/>
+        </w:rPr>
+        <w:t xml:space="preserve">    data = data[data$ECapproval_2016 == 1 &amp; data$Discontinued != </w:t>
+      </w:r>
+      <w:r>
+        <w:br/>
+      </w:r>
+      <w:r>
+        <w:rPr>
+          <w:rStyle w:val="VerbatimChar"/>
+        </w:rPr>
+        <w:t xml:space="preserve">        "NR", ])</w:t>
+      </w:r>
+      <w:r>
+        <w:br/>
+      </w:r>
+      <w:r>
+        <w:br/>
+      </w:r>
+      <w:r>
+        <w:rPr>
+          <w:rStyle w:val="VerbatimChar"/>
+        </w:rPr>
+        <w:t xml:space="preserve">Coefficients:</w:t>
+      </w:r>
+      <w:r>
+        <w:br/>
+      </w:r>
+      <w:r>
+        <w:rPr>
+          <w:rStyle w:val="VerbatimChar"/>
+        </w:rPr>
+        <w:t xml:space="preserve">                Estimate Std. Error z value Pr(&gt;|z|)   </w:t>
+      </w:r>
+      <w:r>
+        <w:br/>
+      </w:r>
+      <w:r>
+        <w:rPr>
+          <w:rStyle w:val="VerbatimChar"/>
+        </w:rPr>
+        <w:t xml:space="preserve">(Intercept)     -1.65759    1.16893  -1.418  0.15618   </w:t>
+      </w:r>
+      <w:r>
+        <w:br/>
+      </w:r>
+      <w:r>
+        <w:rPr>
+          <w:rStyle w:val="VerbatimChar"/>
+        </w:rPr>
+        <w:t xml:space="preserve">ASPIREprop_10    0.04587    0.14687   0.312  0.75480   </w:t>
+      </w:r>
+      <w:r>
+        <w:br/>
+      </w:r>
+      <w:r>
+        <w:rPr>
+          <w:rStyle w:val="VerbatimChar"/>
+        </w:rPr>
+        <w:t xml:space="preserve">samplesize_100  -0.03646    0.03263  -1.117  0.26386   </w:t>
+      </w:r>
+      <w:r>
+        <w:br/>
+      </w:r>
+      <w:r>
+        <w:rPr>
+          <w:rStyle w:val="VerbatimChar"/>
+        </w:rPr>
+        <w:t xml:space="preserve">Placebo_yes1     0.67076    0.34478   1.945  0.05172 . </w:t>
+      </w:r>
+      <w:r>
+        <w:br/>
+      </w:r>
+      <w:r>
+        <w:rPr>
+          <w:rStyle w:val="VerbatimChar"/>
+        </w:rPr>
+        <w:t xml:space="preserve">singlecenter1    0.01872    0.42020   0.045  0.96447   </w:t>
+      </w:r>
+      <w:r>
+        <w:br/>
+      </w:r>
+      <w:r>
+        <w:rPr>
+          <w:rStyle w:val="VerbatimChar"/>
+        </w:rPr>
+        <w:t xml:space="preserve">Recruitpredict1 -0.49183    0.40611  -1.211  0.22587   </w:t>
+      </w:r>
+      <w:r>
+        <w:br/>
+      </w:r>
+      <w:r>
+        <w:rPr>
+          <w:rStyle w:val="VerbatimChar"/>
+        </w:rPr>
+        <w:t xml:space="preserve">Industry1       -1.13127    0.40384  -2.801  0.00509 **</w:t>
+      </w:r>
+      <w:r>
+        <w:br/>
+      </w:r>
+      <w:r>
+        <w:rPr>
+          <w:rStyle w:val="VerbatimChar"/>
+        </w:rPr>
+        <w:t xml:space="preserve">---</w:t>
+      </w:r>
+      <w:r>
+        <w:br/>
+      </w:r>
+      <w:r>
+        <w:rPr>
+          <w:rStyle w:val="VerbatimChar"/>
+        </w:rPr>
+        <w:t xml:space="preserve">Signif. codes:  0 '***' 0.001 '**' 0.01 '*' 0.05 '.' 0.1 ' ' 1</w:t>
+      </w:r>
+      <w:r>
+        <w:br/>
+      </w:r>
+      <w:r>
+        <w:br/>
+      </w:r>
+      <w:r>
+        <w:rPr>
+          <w:rStyle w:val="VerbatimChar"/>
+        </w:rPr>
+        <w:t xml:space="preserve">(Dispersion parameter for binomial family taken to be 1)</w:t>
+      </w:r>
+      <w:r>
+        <w:br/>
+      </w:r>
+      <w:r>
+        <w:br/>
+      </w:r>
+      <w:r>
+        <w:rPr>
+          <w:rStyle w:val="VerbatimChar"/>
+        </w:rPr>
+        <w:t xml:space="preserve">    Null deviance: 278.52  on 333  degrees of freedom</w:t>
+      </w:r>
+      <w:r>
+        <w:br/>
+      </w:r>
+      <w:r>
+        <w:rPr>
+          <w:rStyle w:val="VerbatimChar"/>
+        </w:rPr>
+        <w:t xml:space="preserve">Residual deviance: 262.03  on 327  degrees of freedom</w:t>
+      </w:r>
+      <w:r>
+        <w:br/>
+      </w:r>
+      <w:r>
+        <w:rPr>
+          <w:rStyle w:val="VerbatimChar"/>
+        </w:rPr>
+        <w:t xml:space="preserve">AIC: 276.03</w:t>
+      </w:r>
+      <w:r>
+        <w:br/>
+      </w:r>
+      <w:r>
+        <w:br/>
+      </w:r>
+      <w:r>
+        <w:rPr>
+          <w:rStyle w:val="VerbatimChar"/>
+        </w:rPr>
+        <w:t xml:space="preserve">Number of Fisher Scoring iterations: 5</w:t>
+      </w:r>
+    </w:p>
+    <w:bookmarkStart w:id="41" w:name="calculate-naive-ses-3"/>
+    <w:p>
+      <w:pPr>
+        <w:pStyle w:val="Heading6"/>
+      </w:pPr>
+      <w:r>
+        <w:t xml:space="preserve">Calculate Naive SEs</w:t>
+      </w:r>
+    </w:p>
+    <w:p>
+      <w:pPr>
+        <w:pStyle w:val="SourceCode"/>
+      </w:pPr>
       <w:r>
         <w:rPr>
           <w:rStyle w:val="NormalTok"/>
@@ -15301,6 +15400,16 @@
         </w:tc>
       </w:tr>
     </w:tbl>
+    <w:bookmarkEnd w:id="41"/>
+    <w:bookmarkStart w:id="42" w:name="calculate-robust-ses-3"/>
+    <w:p>
+      <w:pPr>
+        <w:pStyle w:val="Heading6"/>
+      </w:pPr>
+      <w:r>
+        <w:t xml:space="preserve">Calculate Robust SEs</w:t>
+      </w:r>
+    </w:p>
     <w:p>
       <w:pPr>
         <w:pStyle w:val="SourceCode"/>
@@ -16249,22 +16358,29 @@
         </w:tc>
       </w:tr>
     </w:tbl>
+    <w:bookmarkEnd w:id="42"/>
+    <w:bookmarkEnd w:id="43"/>
+    <w:bookmarkStart w:id="44" w:name="X2b3d95a92a7a3a2136432fb044fdf5e348f69af"/>
+    <w:p>
+      <w:pPr>
+        <w:pStyle w:val="Heading5"/>
+      </w:pPr>
+      <w:r>
+        <w:t xml:space="preserve">Fit multilevel model with random intercept</w:t>
+      </w:r>
+    </w:p>
+    <w:p>
+      <w:pPr>
+        <w:pStyle w:val="FirstParagraph"/>
+      </w:pPr>
+      <w:r>
+        <w:t xml:space="preserve">Can’t estimate variance of random intercept.</w:t>
+      </w:r>
+    </w:p>
     <w:p>
       <w:pPr>
         <w:pStyle w:val="SourceCode"/>
       </w:pPr>
-      <w:r>
-        <w:rPr>
-          <w:rStyle w:val="CommentTok"/>
-        </w:rPr>
-        <w:t xml:space="preserve"># Random intercept</w:t>
-      </w:r>
-      <w:r>
-        <w:br/>
-      </w:r>
-      <w:r>
-        <w:br/>
-      </w:r>
       <w:r>
         <w:rPr>
           <w:rStyle w:val="NormalTok"/>
@@ -17541,9 +17657,10 @@
         </w:tc>
       </w:tr>
     </w:tbl>
-    <w:bookmarkEnd w:id="25"/>
-    <w:bookmarkEnd w:id="26"/>
-    <w:bookmarkEnd w:id="27"/>
+    <w:bookmarkEnd w:id="44"/>
+    <w:bookmarkEnd w:id="45"/>
+    <w:bookmarkEnd w:id="46"/>
+    <w:bookmarkEnd w:id="47"/>
     <w:sectPr/>
   </w:body>
 </w:document>

</xml_diff>